<commit_message>
ready to write vllm and evaluation
</commit_message>
<xml_diff>
--- a/实验记录.docx
+++ b/实验记录.docx
@@ -3,6 +3,100 @@
 <w:document xmlns:wpc="http://schemas.microsoft.com/office/word/2010/wordprocessingCanvas" xmlns:cx="http://schemas.microsoft.com/office/drawing/2014/chartex" xmlns:cx1="http://schemas.microsoft.com/office/drawing/2015/9/8/chartex" xmlns:cx2="http://schemas.microsoft.com/office/drawing/2015/10/21/chartex" xmlns:cx3="http://schemas.microsoft.com/office/drawing/2016/5/9/chartex" xmlns:cx4="http://schemas.microsoft.com/office/drawing/2016/5/10/chartex" xmlns:cx5="http://schemas.microsoft.com/office/drawing/2016/5/11/chartex" xmlns:cx6="http://schemas.microsoft.com/office/drawing/2016/5/12/chartex" xmlns:cx7="http://schemas.microsoft.com/office/drawing/2016/5/13/chartex" xmlns:cx8="http://schemas.microsoft.com/office/drawing/2016/5/14/chartex" xmlns:mc="http://schemas.openxmlformats.org/markup-compatibility/2006" xmlns:aink="http://schemas.microsoft.com/office/drawing/2016/ink" xmlns:am3d="http://schemas.microsoft.com/office/drawing/2017/model3d" xmlns:o="urn:schemas-microsoft-com:office:office" xmlns:oel="http://schemas.microsoft.com/office/2019/extlst" xmlns:r="http://schemas.openxmlformats.org/officeDocument/2006/relationships" xmlns:m="http://schemas.openxmlformats.org/officeDocument/2006/math" xmlns:v="urn:schemas-microsoft-com:vml" xmlns:wp14="http://schemas.microsoft.com/office/word/2010/wordprocessingDrawing" xmlns:wp="http://schemas.openxmlformats.org/drawingml/2006/wordprocessingDrawing" xmlns:w10="urn:schemas-microsoft-com:office:word" xmlns:w="http://schemas.openxmlformats.org/wordprocessingml/2006/main" xmlns:w14="http://schemas.microsoft.com/office/word/2010/wordml" xmlns:w15="http://schemas.microsoft.com/office/word/2012/wordml" xmlns:w16cex="http://schemas.microsoft.com/office/word/2018/wordml/cex" xmlns:w16cid="http://schemas.microsoft.com/office/word/2016/wordml/cid" xmlns:w16="http://schemas.microsoft.com/office/word/2018/wordml" xmlns:w16du="http://schemas.microsoft.com/office/word/2023/wordml/word16du" xmlns:w16sdtdh="http://schemas.microsoft.com/office/word/2020/wordml/sdtdatahash" xmlns:w16sdtfl="http://schemas.microsoft.com/office/word/2024/wordml/sdtformatlock" xmlns:w16se="http://schemas.microsoft.com/office/word/2015/wordml/symex" xmlns:wpg="http://schemas.microsoft.com/office/word/2010/wordprocessingGroup" xmlns:wpi="http://schemas.microsoft.com/office/word/2010/wordprocessingInk" xmlns:wne="http://schemas.microsoft.com/office/word/2006/wordml" xmlns:wps="http://schemas.microsoft.com/office/word/2010/wordprocessingShape" mc:Ignorable="w14 w15 w16se w16cid w16 w16cex w16sdtdh w16sdtfl w16du wp14">
   <w:body>
     <w:p>
+      <w:pPr>
+        <w:rPr>
+          <w:rFonts w:hint="eastAsia"/>
+        </w:rPr>
+      </w:pPr>
+      <w:r>
+        <w:t>Train dataset</w:t>
+      </w:r>
+      <w:r>
+        <w:t xml:space="preserve"> source</w:t>
+      </w:r>
+      <w:r>
+        <w:t>:</w:t>
+      </w:r>
+    </w:p>
+    <w:p>
+      <w:pPr>
+        <w:rPr>
+          <w:rFonts w:hint="eastAsia"/>
+        </w:rPr>
+      </w:pPr>
+      <w:r>
+        <w:t>sft_gpt-oss-120b_filtered.jsonl</w:t>
+      </w:r>
+      <w:r>
+        <w:t>/ math_results.jsonl</w:t>
+      </w:r>
+    </w:p>
+    <w:p>
+      <w:pPr>
+        <w:rPr>
+          <w:rFonts w:hint="eastAsia"/>
+        </w:rPr>
+      </w:pPr>
+    </w:p>
+    <w:p>
+      <w:pPr>
+        <w:rPr>
+          <w:rFonts w:hint="eastAsia"/>
+        </w:rPr>
+      </w:pPr>
+      <w:r>
+        <w:t>Val dataset</w:t>
+      </w:r>
+      <w:r>
+        <w:t xml:space="preserve"> source</w:t>
+      </w:r>
+      <w:r>
+        <w:t>:</w:t>
+      </w:r>
+    </w:p>
+    <w:p>
+      <w:pPr>
+        <w:rPr>
+          <w:rFonts w:hint="eastAsia"/>
+        </w:rPr>
+      </w:pPr>
+      <w:r>
+        <w:rPr>
+          <w:rFonts w:hint="eastAsia"/>
+        </w:rPr>
+        <w:t>V</w:t>
+      </w:r>
+      <w:r>
+        <w:t>al.jsonl (validation data of assign5)</w:t>
+      </w:r>
+    </w:p>
+    <w:p>
+      <w:pPr>
+        <w:rPr>
+          <w:rFonts w:hint="eastAsia"/>
+        </w:rPr>
+      </w:pPr>
+    </w:p>
+    <w:p>
+      <w:pPr>
+        <w:rPr>
+          <w:rFonts w:hint="eastAsia"/>
+        </w:rPr>
+      </w:pPr>
+    </w:p>
+    <w:p>
+      <w:pPr>
+        <w:rPr>
+          <w:rFonts w:hint="eastAsia"/>
+        </w:rPr>
+      </w:pPr>
+    </w:p>
+    <w:p>
+      <w:pPr>
+        <w:rPr>
+          <w:rFonts w:hint="eastAsia"/>
+        </w:rPr>
+      </w:pPr>
       <w:r>
         <w:rPr>
           <w:rFonts w:hint="eastAsia"/>
@@ -17,6 +111,9 @@
           <w:ilvl w:val="0"/>
           <w:numId w:val="1"/>
         </w:numPr>
+        <w:rPr>
+          <w:rFonts w:hint="eastAsia"/>
+        </w:rPr>
       </w:pPr>
       <w:r>
         <w:rPr>
@@ -53,6 +150,57 @@
           <w:rFonts w:hint="eastAsia"/>
         </w:rPr>
         <w:t>的</w:t>
+      </w:r>
+    </w:p>
+    <w:p>
+      <w:pPr>
+        <w:pStyle w:val="a9"/>
+        <w:numPr>
+          <w:ilvl w:val="0"/>
+          <w:numId w:val="1"/>
+        </w:numPr>
+      </w:pPr>
+      <w:r>
+        <w:rPr>
+          <w:rFonts w:hint="eastAsia"/>
+        </w:rPr>
+        <w:t>整理import结构，把data</w:t>
+      </w:r>
+      <w:r>
+        <w:t>.</w:t>
+      </w:r>
+      <w:r>
+        <w:rPr>
+          <w:rFonts w:hint="eastAsia"/>
+        </w:rPr>
+        <w:t>py里的</w:t>
+      </w:r>
+      <w:r>
+        <w:t>tokenize_prompt_and_output</w:t>
+      </w:r>
+      <w:r>
+        <w:rPr>
+          <w:rFonts w:hint="eastAsia"/>
+        </w:rPr>
+        <w:t>() 放到helper_func.py里去。</w:t>
+      </w:r>
+    </w:p>
+    <w:p>
+      <w:pPr>
+        <w:pStyle w:val="a9"/>
+        <w:numPr>
+          <w:ilvl w:val="0"/>
+          <w:numId w:val="1"/>
+        </w:numPr>
+        <w:rPr>
+          <w:rFonts w:hint="eastAsia"/>
+        </w:rPr>
+      </w:pPr>
+      <w:r>
+        <w:rPr>
+          <w:rFonts w:hint="eastAsia"/>
+        </w:rPr>
+        <w:t>把trainer写成一个class</w:t>
       </w:r>
     </w:p>
     <w:p>

</xml_diff>